<commit_message>
figure caption style: 10pt, not bold, italic, black, normal line spacing
</commit_message>
<xml_diff>
--- a/word/template.docx
+++ b/word/template.docx
@@ -6,6 +6,8 @@
       <w:pPr>
         <w:pStyle w:val="Title"/>
       </w:pPr>
+      <w:bookmarkStart w:id="0" w:name="_GoBack"/>
+      <w:bookmarkEnd w:id="0"/>
       <w:r>
         <w:t>Document title</w:t>
       </w:r>
@@ -605,17 +607,36 @@
       </w:r>
     </w:p>
     <w:p>
-      <w:fldSimple w:instr=" TOC \h \z \c &quot;Figure&quot; ">
-        <w:r>
-          <w:rPr>
-            <w:b/>
-            <w:bCs/>
-            <w:noProof/>
-            <w:lang w:val="en-US"/>
-          </w:rPr>
-          <w:t>No table of figures entries found.</w:t>
-        </w:r>
-      </w:fldSimple>
+      <w:r>
+        <w:fldChar w:fldCharType="begin"/>
+      </w:r>
+      <w:r>
+        <w:instrText xml:space="preserve"> TOC \h \z \c "Figure</w:instrText>
+      </w:r>
+      <w:r>
+        <w:instrText xml:space="preserve">" </w:instrText>
+      </w:r>
+      <w:r>
+        <w:fldChar w:fldCharType="separate"/>
+      </w:r>
+      <w:r>
+        <w:rPr>
+          <w:b/>
+          <w:bCs/>
+          <w:noProof/>
+          <w:lang w:val="en-US"/>
+        </w:rPr>
+        <w:t>No table of figures entries found.</w:t>
+      </w:r>
+      <w:r>
+        <w:rPr>
+          <w:b/>
+          <w:bCs/>
+          <w:noProof/>
+          <w:lang w:val="en-US"/>
+        </w:rPr>
+        <w:fldChar w:fldCharType="end"/>
+      </w:r>
     </w:p>
     <w:p>
       <w:pPr>
@@ -633,12 +654,12 @@
       <w:pPr>
         <w:pStyle w:val="Heading1"/>
       </w:pPr>
-      <w:bookmarkStart w:id="0" w:name="_Toc355289659"/>
+      <w:bookmarkStart w:id="1" w:name="_Toc355289659"/>
       <w:r>
         <w:lastRenderedPageBreak/>
         <w:t>Introduction</w:t>
       </w:r>
-      <w:bookmarkEnd w:id="0"/>
+      <w:bookmarkEnd w:id="1"/>
     </w:p>
     <w:p>
       <w:pPr>
@@ -696,12 +717,12 @@
       <w:pPr>
         <w:pStyle w:val="Heading1"/>
       </w:pPr>
-      <w:bookmarkStart w:id="1" w:name="_Toc355289660"/>
+      <w:bookmarkStart w:id="2" w:name="_Toc355289660"/>
       <w:r>
         <w:lastRenderedPageBreak/>
         <w:t>How this document was created</w:t>
       </w:r>
-      <w:bookmarkEnd w:id="1"/>
+      <w:bookmarkEnd w:id="2"/>
     </w:p>
     <w:p>
       <w:pPr>
@@ -856,8 +877,13 @@
         </w:numPr>
       </w:pPr>
       <w:r>
-        <w:t>Normal: 12 pt</w:t>
-      </w:r>
+        <w:t xml:space="preserve">Normal: 12 </w:t>
+      </w:r>
+      <w:proofErr w:type="spellStart"/>
+      <w:r>
+        <w:t>pt</w:t>
+      </w:r>
+      <w:proofErr w:type="spellEnd"/>
     </w:p>
     <w:p>
       <w:pPr>
@@ -868,7 +894,15 @@
         </w:numPr>
       </w:pPr>
       <w:r>
-        <w:t>Title: centre aligned, 160 pt above, no border</w:t>
+        <w:t xml:space="preserve">Title: centre aligned, 160 </w:t>
+      </w:r>
+      <w:proofErr w:type="spellStart"/>
+      <w:r>
+        <w:t>pt</w:t>
+      </w:r>
+      <w:proofErr w:type="spellEnd"/>
+      <w:r>
+        <w:t xml:space="preserve"> above, no border</w:t>
       </w:r>
     </w:p>
     <w:p>
@@ -880,7 +914,15 @@
         </w:numPr>
       </w:pPr>
       <w:r>
-        <w:t>Subtitle: centre aligned, 60 pt above, normal spacing, italic off</w:t>
+        <w:t xml:space="preserve">Subtitle: centre aligned, 60 </w:t>
+      </w:r>
+      <w:proofErr w:type="spellStart"/>
+      <w:r>
+        <w:t>pt</w:t>
+      </w:r>
+      <w:proofErr w:type="spellEnd"/>
+      <w:r>
+        <w:t xml:space="preserve"> above, normal spacing, italic off</w:t>
       </w:r>
     </w:p>
     <w:p>
@@ -894,8 +936,6 @@
       <w:r>
         <w:t>TOC 1: bold</w:t>
       </w:r>
-      <w:bookmarkStart w:id="2" w:name="_GoBack"/>
-      <w:bookmarkEnd w:id="2"/>
     </w:p>
     <w:p>
       <w:pPr>
@@ -906,8 +946,21 @@
         </w:numPr>
       </w:pPr>
       <w:r>
-        <w:t>Heading sizes: 16 pt, 14 pt</w:t>
-      </w:r>
+        <w:t xml:space="preserve">Heading sizes: 16 </w:t>
+      </w:r>
+      <w:proofErr w:type="spellStart"/>
+      <w:r>
+        <w:t>pt</w:t>
+      </w:r>
+      <w:proofErr w:type="spellEnd"/>
+      <w:r>
+        <w:t xml:space="preserve">, 14 </w:t>
+      </w:r>
+      <w:proofErr w:type="spellStart"/>
+      <w:r>
+        <w:t>pt</w:t>
+      </w:r>
+      <w:proofErr w:type="spellEnd"/>
     </w:p>
     <w:p>
       <w:pPr>
@@ -1000,10 +1053,12 @@
         <w:pStyle w:val="Heading3"/>
       </w:pPr>
       <w:bookmarkStart w:id="5" w:name="_Toc355289663"/>
+      <w:proofErr w:type="spellStart"/>
       <w:r>
         <w:t>Subsubheading</w:t>
       </w:r>
       <w:bookmarkEnd w:id="5"/>
+      <w:proofErr w:type="spellEnd"/>
     </w:p>
     <w:p>
       <w:pPr>
@@ -1235,7 +1290,7 @@
           <w:rPr>
             <w:noProof/>
           </w:rPr>
-          <w:t>2</w:t>
+          <w:t>4</w:t>
         </w:r>
         <w:r>
           <w:rPr>
@@ -1774,7 +1829,7 @@
   <w:style w:type="paragraph" w:default="1" w:styleId="Normal">
     <w:name w:val="Normal"/>
     <w:qFormat/>
-    <w:rsid w:val="001114CA"/>
+    <w:rsid w:val="0017394D"/>
     <w:rPr>
       <w:sz w:val="24"/>
     </w:rPr>
@@ -2553,6 +2608,24 @@
     <w:rPr>
       <w:color w:val="0000FF" w:themeColor="hyperlink"/>
       <w:u w:val="single"/>
+    </w:rPr>
+  </w:style>
+  <w:style w:type="paragraph" w:styleId="Caption">
+    <w:name w:val="caption"/>
+    <w:basedOn w:val="Normal"/>
+    <w:next w:val="Normal"/>
+    <w:uiPriority w:val="35"/>
+    <w:semiHidden/>
+    <w:unhideWhenUsed/>
+    <w:rsid w:val="0017394D"/>
+    <w:pPr>
+      <w:spacing w:after="200"/>
+    </w:pPr>
+    <w:rPr>
+      <w:bCs/>
+      <w:i/>
+      <w:sz w:val="20"/>
+      <w:szCs w:val="18"/>
     </w:rPr>
   </w:style>
 </w:styles>
@@ -2717,7 +2790,7 @@
   <w:style w:type="paragraph" w:default="1" w:styleId="Normal">
     <w:name w:val="Normal"/>
     <w:qFormat/>
-    <w:rsid w:val="001114CA"/>
+    <w:rsid w:val="0017394D"/>
     <w:rPr>
       <w:sz w:val="24"/>
     </w:rPr>
@@ -3496,6 +3569,24 @@
     <w:rPr>
       <w:color w:val="0000FF" w:themeColor="hyperlink"/>
       <w:u w:val="single"/>
+    </w:rPr>
+  </w:style>
+  <w:style w:type="paragraph" w:styleId="Caption">
+    <w:name w:val="caption"/>
+    <w:basedOn w:val="Normal"/>
+    <w:next w:val="Normal"/>
+    <w:uiPriority w:val="35"/>
+    <w:semiHidden/>
+    <w:unhideWhenUsed/>
+    <w:rsid w:val="0017394D"/>
+    <w:pPr>
+      <w:spacing w:after="200"/>
+    </w:pPr>
+    <w:rPr>
+      <w:bCs/>
+      <w:i/>
+      <w:sz w:val="20"/>
+      <w:szCs w:val="18"/>
     </w:rPr>
   </w:style>
 </w:styles>
@@ -3731,7 +3822,7 @@
 </file>
 
 <file path=customXml/itemProps1.xml><?xml version="1.0" encoding="utf-8"?>
-<ds:datastoreItem xmlns:ds="http://schemas.openxmlformats.org/officeDocument/2006/customXml" ds:itemID="{8FF6D254-D414-4C48-BE4C-4374CF4BBB75}">
+<ds:datastoreItem xmlns:ds="http://schemas.openxmlformats.org/officeDocument/2006/customXml" ds:itemID="{D6CE8804-3E44-4599-AD58-2AE374BA78F3}">
   <ds:schemaRefs>
     <ds:schemaRef ds:uri="http://schemas.openxmlformats.org/officeDocument/2006/bibliography"/>
   </ds:schemaRefs>

</xml_diff>

<commit_message>
include changes from previous commit in howto
</commit_message>
<xml_diff>
--- a/word/template.docx
+++ b/word/template.docx
@@ -6,8 +6,6 @@
       <w:pPr>
         <w:pStyle w:val="Title"/>
       </w:pPr>
-      <w:bookmarkStart w:id="0" w:name="_GoBack"/>
-      <w:bookmarkEnd w:id="0"/>
       <w:r>
         <w:t>Document title</w:t>
       </w:r>
@@ -607,36 +605,17 @@
       </w:r>
     </w:p>
     <w:p>
-      <w:r>
-        <w:fldChar w:fldCharType="begin"/>
-      </w:r>
-      <w:r>
-        <w:instrText xml:space="preserve"> TOC \h \z \c "Figure</w:instrText>
-      </w:r>
-      <w:r>
-        <w:instrText xml:space="preserve">" </w:instrText>
-      </w:r>
-      <w:r>
-        <w:fldChar w:fldCharType="separate"/>
-      </w:r>
-      <w:r>
-        <w:rPr>
-          <w:b/>
-          <w:bCs/>
-          <w:noProof/>
-          <w:lang w:val="en-US"/>
-        </w:rPr>
-        <w:t>No table of figures entries found.</w:t>
-      </w:r>
-      <w:r>
-        <w:rPr>
-          <w:b/>
-          <w:bCs/>
-          <w:noProof/>
-          <w:lang w:val="en-US"/>
-        </w:rPr>
-        <w:fldChar w:fldCharType="end"/>
-      </w:r>
+      <w:fldSimple w:instr=" TOC \h \z \c &quot;Figure&quot; ">
+        <w:r>
+          <w:rPr>
+            <w:b/>
+            <w:bCs/>
+            <w:noProof/>
+            <w:lang w:val="en-US"/>
+          </w:rPr>
+          <w:t>No table of figures entries found.</w:t>
+        </w:r>
+      </w:fldSimple>
     </w:p>
     <w:p>
       <w:pPr>
@@ -654,12 +633,12 @@
       <w:pPr>
         <w:pStyle w:val="Heading1"/>
       </w:pPr>
-      <w:bookmarkStart w:id="1" w:name="_Toc355289659"/>
+      <w:bookmarkStart w:id="0" w:name="_Toc355289659"/>
       <w:r>
         <w:lastRenderedPageBreak/>
         <w:t>Introduction</w:t>
       </w:r>
-      <w:bookmarkEnd w:id="1"/>
+      <w:bookmarkEnd w:id="0"/>
     </w:p>
     <w:p>
       <w:pPr>
@@ -717,12 +696,12 @@
       <w:pPr>
         <w:pStyle w:val="Heading1"/>
       </w:pPr>
-      <w:bookmarkStart w:id="2" w:name="_Toc355289660"/>
+      <w:bookmarkStart w:id="1" w:name="_Toc355289660"/>
       <w:r>
         <w:lastRenderedPageBreak/>
         <w:t>How this document was created</w:t>
       </w:r>
-      <w:bookmarkEnd w:id="2"/>
+      <w:bookmarkEnd w:id="1"/>
     </w:p>
     <w:p>
       <w:pPr>
@@ -877,13 +856,8 @@
         </w:numPr>
       </w:pPr>
       <w:r>
-        <w:t xml:space="preserve">Normal: 12 </w:t>
-      </w:r>
-      <w:proofErr w:type="spellStart"/>
-      <w:r>
-        <w:t>pt</w:t>
-      </w:r>
-      <w:proofErr w:type="spellEnd"/>
+        <w:t>Normal: 12 pt</w:t>
+      </w:r>
     </w:p>
     <w:p>
       <w:pPr>
@@ -894,15 +868,7 @@
         </w:numPr>
       </w:pPr>
       <w:r>
-        <w:t xml:space="preserve">Title: centre aligned, 160 </w:t>
-      </w:r>
-      <w:proofErr w:type="spellStart"/>
-      <w:r>
-        <w:t>pt</w:t>
-      </w:r>
-      <w:proofErr w:type="spellEnd"/>
-      <w:r>
-        <w:t xml:space="preserve"> above, no border</w:t>
+        <w:t>Title: centre aligned, 160 pt above, no border</w:t>
       </w:r>
     </w:p>
     <w:p>
@@ -914,15 +880,7 @@
         </w:numPr>
       </w:pPr>
       <w:r>
-        <w:t xml:space="preserve">Subtitle: centre aligned, 60 </w:t>
-      </w:r>
-      <w:proofErr w:type="spellStart"/>
-      <w:r>
-        <w:t>pt</w:t>
-      </w:r>
-      <w:proofErr w:type="spellEnd"/>
-      <w:r>
-        <w:t xml:space="preserve"> above, normal spacing, italic off</w:t>
+        <w:t>Subtitle: centre aligned, 60 pt above, normal spacing, italic off</w:t>
       </w:r>
     </w:p>
     <w:p>
@@ -934,7 +892,12 @@
         </w:numPr>
       </w:pPr>
       <w:r>
-        <w:t>TOC 1: bold</w:t>
+        <w:t>Caption: 10pt, normal line height</w:t>
+      </w:r>
+      <w:bookmarkStart w:id="2" w:name="_GoBack"/>
+      <w:bookmarkEnd w:id="2"/>
+      <w:r>
+        <w:t>, bold off, italic on, automatic colour</w:t>
       </w:r>
     </w:p>
     <w:p>
@@ -946,21 +909,8 @@
         </w:numPr>
       </w:pPr>
       <w:r>
-        <w:t xml:space="preserve">Heading sizes: 16 </w:t>
-      </w:r>
-      <w:proofErr w:type="spellStart"/>
-      <w:r>
-        <w:t>pt</w:t>
-      </w:r>
-      <w:proofErr w:type="spellEnd"/>
-      <w:r>
-        <w:t xml:space="preserve">, 14 </w:t>
-      </w:r>
-      <w:proofErr w:type="spellStart"/>
-      <w:r>
-        <w:t>pt</w:t>
-      </w:r>
-      <w:proofErr w:type="spellEnd"/>
+        <w:t>TOC 1: bold</w:t>
+      </w:r>
     </w:p>
     <w:p>
       <w:pPr>
@@ -971,6 +921,18 @@
         </w:numPr>
       </w:pPr>
       <w:r>
+        <w:t>Heading sizes: 16 pt, 14 pt</w:t>
+      </w:r>
+    </w:p>
+    <w:p>
+      <w:pPr>
+        <w:pStyle w:val="ListParagraph"/>
+        <w:numPr>
+          <w:ilvl w:val="1"/>
+          <w:numId w:val="3"/>
+        </w:numPr>
+      </w:pPr>
+      <w:r>
         <w:t>Duplicate linked “Heading 1” for contents/figures headings</w:t>
       </w:r>
     </w:p>
@@ -1053,12 +1015,10 @@
         <w:pStyle w:val="Heading3"/>
       </w:pPr>
       <w:bookmarkStart w:id="5" w:name="_Toc355289663"/>
-      <w:proofErr w:type="spellStart"/>
       <w:r>
         <w:t>Subsubheading</w:t>
       </w:r>
       <w:bookmarkEnd w:id="5"/>
-      <w:proofErr w:type="spellEnd"/>
     </w:p>
     <w:p>
       <w:pPr>
@@ -1290,7 +1250,7 @@
           <w:rPr>
             <w:noProof/>
           </w:rPr>
-          <w:t>4</w:t>
+          <w:t>2</w:t>
         </w:r>
         <w:r>
           <w:rPr>
@@ -3822,7 +3782,7 @@
 </file>
 
 <file path=customXml/itemProps1.xml><?xml version="1.0" encoding="utf-8"?>
-<ds:datastoreItem xmlns:ds="http://schemas.openxmlformats.org/officeDocument/2006/customXml" ds:itemID="{D6CE8804-3E44-4599-AD58-2AE374BA78F3}">
+<ds:datastoreItem xmlns:ds="http://schemas.openxmlformats.org/officeDocument/2006/customXml" ds:itemID="{DBBB230B-F867-4A13-95F8-83D7090C78B0}">
   <ds:schemaRefs>
     <ds:schemaRef ds:uri="http://schemas.openxmlformats.org/officeDocument/2006/bibliography"/>
   </ds:schemaRefs>

</xml_diff>

<commit_message>
table of figures: 12pt paragraph spacing after each entry
</commit_message>
<xml_diff>
--- a/word/template.docx
+++ b/word/template.docx
@@ -605,17 +605,36 @@
       </w:r>
     </w:p>
     <w:p>
-      <w:fldSimple w:instr=" TOC \h \z \c &quot;Figure&quot; ">
-        <w:r>
-          <w:rPr>
-            <w:b/>
-            <w:bCs/>
-            <w:noProof/>
-            <w:lang w:val="en-US"/>
-          </w:rPr>
-          <w:t>No table of figures entries found.</w:t>
-        </w:r>
-      </w:fldSimple>
+      <w:r>
+        <w:fldChar w:fldCharType="begin"/>
+      </w:r>
+      <w:r>
+        <w:instrText xml:space="preserve"> TOC \h \z \c "Figure</w:instrText>
+      </w:r>
+      <w:r>
+        <w:instrText xml:space="preserve">" </w:instrText>
+      </w:r>
+      <w:r>
+        <w:fldChar w:fldCharType="separate"/>
+      </w:r>
+      <w:r>
+        <w:rPr>
+          <w:b/>
+          <w:bCs/>
+          <w:noProof/>
+          <w:lang w:val="en-US"/>
+        </w:rPr>
+        <w:t>No table of figures entries found.</w:t>
+      </w:r>
+      <w:r>
+        <w:rPr>
+          <w:b/>
+          <w:bCs/>
+          <w:noProof/>
+          <w:lang w:val="en-US"/>
+        </w:rPr>
+        <w:fldChar w:fldCharType="end"/>
+      </w:r>
     </w:p>
     <w:p>
       <w:pPr>
@@ -892,13 +911,22 @@
         </w:numPr>
       </w:pPr>
       <w:r>
-        <w:t>Caption: 10pt, normal line height</w:t>
+        <w:t>Caption: 10pt, normal line height, bold off, italic on, automatic colour</w:t>
+      </w:r>
+    </w:p>
+    <w:p>
+      <w:pPr>
+        <w:pStyle w:val="ListParagraph"/>
+        <w:numPr>
+          <w:ilvl w:val="1"/>
+          <w:numId w:val="3"/>
+        </w:numPr>
+      </w:pPr>
+      <w:r>
+        <w:t>Table of Figures: 12pt after paragraph</w:t>
       </w:r>
       <w:bookmarkStart w:id="2" w:name="_GoBack"/>
       <w:bookmarkEnd w:id="2"/>
-      <w:r>
-        <w:t>, bold off, italic on, automatic colour</w:t>
-      </w:r>
     </w:p>
     <w:p>
       <w:pPr>
@@ -1789,7 +1817,7 @@
   <w:style w:type="paragraph" w:default="1" w:styleId="Normal">
     <w:name w:val="Normal"/>
     <w:qFormat/>
-    <w:rsid w:val="0017394D"/>
+    <w:rsid w:val="006C71AA"/>
     <w:rPr>
       <w:sz w:val="24"/>
     </w:rPr>
@@ -2587,6 +2615,18 @@
       <w:sz w:val="20"/>
       <w:szCs w:val="18"/>
     </w:rPr>
+  </w:style>
+  <w:style w:type="paragraph" w:styleId="TableofFigures">
+    <w:name w:val="table of figures"/>
+    <w:basedOn w:val="Normal"/>
+    <w:next w:val="Normal"/>
+    <w:uiPriority w:val="99"/>
+    <w:semiHidden/>
+    <w:unhideWhenUsed/>
+    <w:rsid w:val="006C71AA"/>
+    <w:pPr>
+      <w:spacing w:after="240"/>
+    </w:pPr>
   </w:style>
 </w:styles>
 </file>
@@ -2750,7 +2790,7 @@
   <w:style w:type="paragraph" w:default="1" w:styleId="Normal">
     <w:name w:val="Normal"/>
     <w:qFormat/>
-    <w:rsid w:val="0017394D"/>
+    <w:rsid w:val="006C71AA"/>
     <w:rPr>
       <w:sz w:val="24"/>
     </w:rPr>
@@ -3548,6 +3588,18 @@
       <w:sz w:val="20"/>
       <w:szCs w:val="18"/>
     </w:rPr>
+  </w:style>
+  <w:style w:type="paragraph" w:styleId="TableofFigures">
+    <w:name w:val="table of figures"/>
+    <w:basedOn w:val="Normal"/>
+    <w:next w:val="Normal"/>
+    <w:uiPriority w:val="99"/>
+    <w:semiHidden/>
+    <w:unhideWhenUsed/>
+    <w:rsid w:val="006C71AA"/>
+    <w:pPr>
+      <w:spacing w:after="240"/>
+    </w:pPr>
   </w:style>
 </w:styles>
 </file>
@@ -3782,7 +3834,7 @@
 </file>
 
 <file path=customXml/itemProps1.xml><?xml version="1.0" encoding="utf-8"?>
-<ds:datastoreItem xmlns:ds="http://schemas.openxmlformats.org/officeDocument/2006/customXml" ds:itemID="{DBBB230B-F867-4A13-95F8-83D7090C78B0}">
+<ds:datastoreItem xmlns:ds="http://schemas.openxmlformats.org/officeDocument/2006/customXml" ds:itemID="{94CB45FD-8F39-4398-8ABF-6D925A263DFE}">
   <ds:schemaRefs>
     <ds:schemaRef ds:uri="http://schemas.openxmlformats.org/officeDocument/2006/bibliography"/>
   </ds:schemaRefs>

</xml_diff>

<commit_message>
citation style: apa6, bibliography: keep lines together
</commit_message>
<xml_diff>
--- a/word/template.docx
+++ b/word/template.docx
@@ -743,6 +743,18 @@
         </w:numPr>
       </w:pPr>
       <w:r>
+        <w:t>Citation style: APA Sixth Edition</w:t>
+      </w:r>
+    </w:p>
+    <w:p>
+      <w:pPr>
+        <w:pStyle w:val="ListParagraph"/>
+        <w:numPr>
+          <w:ilvl w:val="0"/>
+          <w:numId w:val="3"/>
+        </w:numPr>
+      </w:pPr>
+      <w:r>
         <w:t>Change Styles menu</w:t>
       </w:r>
     </w:p>
@@ -924,6 +936,18 @@
       </w:pPr>
       <w:r>
         <w:t>Table of Figures: 12pt after paragraph</w:t>
+      </w:r>
+    </w:p>
+    <w:p>
+      <w:pPr>
+        <w:pStyle w:val="ListParagraph"/>
+        <w:numPr>
+          <w:ilvl w:val="1"/>
+          <w:numId w:val="3"/>
+        </w:numPr>
+      </w:pPr>
+      <w:r>
+        <w:t>Bibliography: keep lines together</w:t>
       </w:r>
       <w:bookmarkStart w:id="2" w:name="_GoBack"/>
       <w:bookmarkEnd w:id="2"/>
@@ -1817,7 +1841,7 @@
   <w:style w:type="paragraph" w:default="1" w:styleId="Normal">
     <w:name w:val="Normal"/>
     <w:qFormat/>
-    <w:rsid w:val="006C71AA"/>
+    <w:rsid w:val="00095630"/>
     <w:rPr>
       <w:sz w:val="24"/>
     </w:rPr>
@@ -2626,6 +2650,18 @@
     <w:rsid w:val="006C71AA"/>
     <w:pPr>
       <w:spacing w:after="240"/>
+    </w:pPr>
+  </w:style>
+  <w:style w:type="paragraph" w:styleId="Bibliography">
+    <w:name w:val="Bibliography"/>
+    <w:basedOn w:val="Normal"/>
+    <w:next w:val="Normal"/>
+    <w:uiPriority w:val="37"/>
+    <w:semiHidden/>
+    <w:unhideWhenUsed/>
+    <w:rsid w:val="00095630"/>
+    <w:pPr>
+      <w:keepLines/>
     </w:pPr>
   </w:style>
 </w:styles>
@@ -2790,7 +2826,7 @@
   <w:style w:type="paragraph" w:default="1" w:styleId="Normal">
     <w:name w:val="Normal"/>
     <w:qFormat/>
-    <w:rsid w:val="006C71AA"/>
+    <w:rsid w:val="00095630"/>
     <w:rPr>
       <w:sz w:val="24"/>
     </w:rPr>
@@ -3599,6 +3635,18 @@
     <w:rsid w:val="006C71AA"/>
     <w:pPr>
       <w:spacing w:after="240"/>
+    </w:pPr>
+  </w:style>
+  <w:style w:type="paragraph" w:styleId="Bibliography">
+    <w:name w:val="Bibliography"/>
+    <w:basedOn w:val="Normal"/>
+    <w:next w:val="Normal"/>
+    <w:uiPriority w:val="37"/>
+    <w:semiHidden/>
+    <w:unhideWhenUsed/>
+    <w:rsid w:val="00095630"/>
+    <w:pPr>
+      <w:keepLines/>
     </w:pPr>
   </w:style>
 </w:styles>
@@ -3830,11 +3878,11 @@
 </file>
 
 <file path=customXml/item1.xml><?xml version="1.0" encoding="utf-8"?>
-<b:Sources xmlns:b="http://schemas.openxmlformats.org/officeDocument/2006/bibliography" xmlns="http://schemas.openxmlformats.org/officeDocument/2006/bibliography" SelectedStyle="\APA.XSL" StyleName="APA"/>
+<b:Sources xmlns:b="http://schemas.openxmlformats.org/officeDocument/2006/bibliography" xmlns="http://schemas.openxmlformats.org/officeDocument/2006/bibliography" SelectedStyle="\APASixthEditionOfficeOnline.xsl" StyleName="APA Sixth Edition"/>
 </file>
 
 <file path=customXml/itemProps1.xml><?xml version="1.0" encoding="utf-8"?>
-<ds:datastoreItem xmlns:ds="http://schemas.openxmlformats.org/officeDocument/2006/customXml" ds:itemID="{94CB45FD-8F39-4398-8ABF-6D925A263DFE}">
+<ds:datastoreItem xmlns:ds="http://schemas.openxmlformats.org/officeDocument/2006/customXml" ds:itemID="{CBB73238-1CF5-4360-80C1-69979CA9FC3F}">
   <ds:schemaRefs>
     <ds:schemaRef ds:uri="http://schemas.openxmlformats.org/officeDocument/2006/bibliography"/>
   </ds:schemaRefs>

</xml_diff>